<commit_message>
travaux hlm + tests citeproc
</commit_message>
<xml_diff>
--- a/test_workflow/essai.docx
+++ b/test_workflow/essai.docx
@@ -124,11 +124,11 @@
     </w:p>
     <w:p>
       <w:pPr>
+        <w:pStyle w:val="Compact"/>
         <w:numPr>
+          <w:numId w:val="1001"/>
           <w:ilvl w:val="0"/>
-          <w:numId w:val="1001"/>
         </w:numPr>
-        <w:pStyle w:val="Compact"/>
       </w:pPr>
       <w:r>
         <w:t xml:space="preserve">ajouter image interne (générée par R) avec référence dans le texte, légende</w:t>
@@ -136,11 +136,11 @@
     </w:p>
     <w:p>
       <w:pPr>
+        <w:pStyle w:val="Compact"/>
         <w:numPr>
+          <w:numId w:val="1001"/>
           <w:ilvl w:val="0"/>
-          <w:numId w:val="1001"/>
         </w:numPr>
-        <w:pStyle w:val="Compact"/>
       </w:pPr>
       <w:r>
         <w:t xml:space="preserve">ajouter table avec référence dans le texte, légende (kable)</w:t>
@@ -148,11 +148,11 @@
     </w:p>
     <w:p>
       <w:pPr>
+        <w:pStyle w:val="Compact"/>
         <w:numPr>
+          <w:numId w:val="1001"/>
           <w:ilvl w:val="0"/>
-          <w:numId w:val="1001"/>
         </w:numPr>
-        <w:pStyle w:val="Compact"/>
       </w:pPr>
       <w:r>
         <w:t xml:space="preserve">ajouter image externe, avec référence dans le texte, légende</w:t>
@@ -160,11 +160,11 @@
     </w:p>
     <w:p>
       <w:pPr>
+        <w:pStyle w:val="Compact"/>
         <w:numPr>
+          <w:numId w:val="1001"/>
           <w:ilvl w:val="0"/>
-          <w:numId w:val="1001"/>
         </w:numPr>
-        <w:pStyle w:val="Compact"/>
       </w:pPr>
       <w:r>
         <w:t xml:space="preserve">ajouter référence biblio dans texte</w:t>
@@ -172,11 +172,11 @@
     </w:p>
     <w:p>
       <w:pPr>
+        <w:pStyle w:val="Compact"/>
         <w:numPr>
+          <w:numId w:val="1001"/>
           <w:ilvl w:val="0"/>
-          <w:numId w:val="1001"/>
         </w:numPr>
-        <w:pStyle w:val="Compact"/>
       </w:pPr>
       <w:r>
         <w:t xml:space="preserve">ajouter biblio</w:t>
@@ -269,33 +269,55 @@
       <w:r>
         <w:t xml:space="preserve"> </w:t>
       </w:r>
-      <w:r>
-        <w:t xml:space="preserve">1</w:t>
-      </w:r>
+      <w:hyperlink w:anchor="iris-lol">
+        <w:r xmlns:w="http://schemas.openxmlformats.org/wordprocessingml/2006/main" xmlns:wp="http://schemas.openxmlformats.org/drawingml/2006/wordprocessingDrawing" xmlns:r="http://schemas.openxmlformats.org/officeDocument/2006/relationships" xmlns:w14="http://schemas.microsoft.com/office/word/2010/wordml">
+          <w:rPr/>
+          <w:fldChar w:fldCharType="begin" w:dirty="true"/>
+        </w:r>
+        <w:r xmlns:w="http://schemas.openxmlformats.org/wordprocessingml/2006/main" xmlns:wp="http://schemas.openxmlformats.org/drawingml/2006/wordprocessingDrawing" xmlns:r="http://schemas.openxmlformats.org/officeDocument/2006/relationships" xmlns:w14="http://schemas.microsoft.com/office/word/2010/wordml">
+          <w:rPr/>
+          <w:instrText xml:space="preserve" w:dirty="true"> REF iris-lol \h</w:instrText>
+        </w:r>
+        <w:r xmlns:w="http://schemas.openxmlformats.org/wordprocessingml/2006/main" xmlns:wp="http://schemas.openxmlformats.org/drawingml/2006/wordprocessingDrawing" xmlns:r="http://schemas.openxmlformats.org/officeDocument/2006/relationships" xmlns:w14="http://schemas.microsoft.com/office/word/2010/wordml">
+          <w:rPr/>
+          <w:fldChar w:fldCharType="end" w:dirty="true"/>
+        </w:r>
+      </w:hyperlink>
       <w:r>
         <w:t xml:space="preserve">, on voit que c’est beau. Ou</w:t>
       </w:r>
       <w:r>
         <w:t xml:space="preserve"> </w:t>
       </w:r>
-      <w:r>
-        <w:t xml:space="preserve">2</w:t>
-      </w:r>
+      <w:hyperlink w:anchor="table-single">
+        <w:r xmlns:w="http://schemas.openxmlformats.org/wordprocessingml/2006/main" xmlns:wp="http://schemas.openxmlformats.org/drawingml/2006/wordprocessingDrawing" xmlns:r="http://schemas.openxmlformats.org/officeDocument/2006/relationships" xmlns:w14="http://schemas.microsoft.com/office/word/2010/wordml">
+          <w:rPr/>
+          <w:fldChar w:fldCharType="begin" w:dirty="true"/>
+        </w:r>
+        <w:r xmlns:w="http://schemas.openxmlformats.org/wordprocessingml/2006/main" xmlns:wp="http://schemas.openxmlformats.org/drawingml/2006/wordprocessingDrawing" xmlns:r="http://schemas.openxmlformats.org/officeDocument/2006/relationships" xmlns:w14="http://schemas.microsoft.com/office/word/2010/wordml">
+          <w:rPr/>
+          <w:instrText xml:space="preserve" w:dirty="true"> REF table-single \h</w:instrText>
+        </w:r>
+        <w:r xmlns:w="http://schemas.openxmlformats.org/wordprocessingml/2006/main" xmlns:wp="http://schemas.openxmlformats.org/drawingml/2006/wordprocessingDrawing" xmlns:r="http://schemas.openxmlformats.org/officeDocument/2006/relationships" xmlns:w14="http://schemas.microsoft.com/office/word/2010/wordml">
+          <w:rPr/>
+          <w:fldChar w:fldCharType="end" w:dirty="true"/>
+        </w:r>
+      </w:hyperlink>
     </w:p>
     <w:p>
       <w:pPr>
         <w:pStyle w:val="TableCaption"/>
       </w:pPr>
       <w:r>
-        <w:t xml:space="preserve">Table 1: A table of the first 10 rows of the mtcars data.</w:t>
+        <w:t xml:space="preserve">A table of the first 10 rows of the mtcars data.</w:t>
       </w:r>
     </w:p>
     <w:tbl>
       <w:tblPr>
         <w:tblStyle w:val="Table"/>
         <w:tblW w:type="pct" w:w="0.0"/>
-        <w:tblLook w:firstRow="1" w:lastRow="0" w:firstColumn="0" w:lastColumn="0" w:noHBand="0" w:noVBand="0"/>
-        <w:tblCaption w:val="Table 1: A table of the first 10 rows of the mtcars data."/>
+        <w:tblLook w:firstRow="1"/>
+        <w:tblCaption w:val="A table of the first 10 rows of the mtcars data."/>
       </w:tblPr>
       <w:tblGrid/>
       <w:tr>
@@ -736,15 +758,15 @@
         <w:pStyle w:val="TableCaption"/>
       </w:pPr>
       <w:r>
-        <w:t xml:space="preserve">Table 2: A table of the first 10 rows of the mtcars data.</w:t>
+        <w:t xml:space="preserve">A table of the first 10 rows of the mtcars data.</w:t>
       </w:r>
     </w:p>
     <w:tbl>
       <w:tblPr>
         <w:tblStyle w:val="Table"/>
         <w:tblW w:type="pct" w:w="0.0"/>
-        <w:tblLook w:firstRow="1" w:lastRow="0" w:firstColumn="0" w:lastColumn="0" w:noHBand="0" w:noVBand="0"/>
-        <w:tblCaption w:val="Table 2: A table of the first 10 rows of the mtcars data."/>
+        <w:tblLook w:firstRow="1"/>
+        <w:tblCaption w:val="A table of the first 10 rows of the mtcars data."/>
       </w:tblPr>
       <w:tblGrid/>
       <w:tr>
@@ -1216,9 +1238,20 @@
       <w:r>
         <w:t xml:space="preserve"> </w:t>
       </w:r>
-      <w:r>
-        <w:t xml:space="preserve">1</w:t>
-      </w:r>
+      <w:hyperlink w:anchor="pressure">
+        <w:r xmlns:w="http://schemas.openxmlformats.org/wordprocessingml/2006/main" xmlns:wp="http://schemas.openxmlformats.org/drawingml/2006/wordprocessingDrawing" xmlns:r="http://schemas.openxmlformats.org/officeDocument/2006/relationships" xmlns:w14="http://schemas.microsoft.com/office/word/2010/wordml">
+          <w:rPr/>
+          <w:fldChar w:fldCharType="begin" w:dirty="true"/>
+        </w:r>
+        <w:r xmlns:w="http://schemas.openxmlformats.org/wordprocessingml/2006/main" xmlns:wp="http://schemas.openxmlformats.org/drawingml/2006/wordprocessingDrawing" xmlns:r="http://schemas.openxmlformats.org/officeDocument/2006/relationships" xmlns:w14="http://schemas.microsoft.com/office/word/2010/wordml">
+          <w:rPr/>
+          <w:instrText xml:space="preserve" w:dirty="true"> REF pressure \h</w:instrText>
+        </w:r>
+        <w:r xmlns:w="http://schemas.openxmlformats.org/wordprocessingml/2006/main" xmlns:wp="http://schemas.openxmlformats.org/drawingml/2006/wordprocessingDrawing" xmlns:r="http://schemas.openxmlformats.org/officeDocument/2006/relationships" xmlns:w14="http://schemas.microsoft.com/office/word/2010/wordml">
+          <w:rPr/>
+          <w:fldChar w:fldCharType="end" w:dirty="true"/>
+        </w:r>
+      </w:hyperlink>
       <w:r>
         <w:t xml:space="preserve">, on voit que c’est beau.</w:t>
       </w:r>
@@ -1242,25 +1275,30 @@
     </w:p>
     <w:p>
       <w:pPr>
-        <w:pStyle w:val="CaptionedFigure"/>
-      </w:pPr>
-      <w:r>
+        <w:jc w:val="center"/>
+        <w:pStyle w:val="Figure"/>
+      </w:pPr>
+      <w:r>
+        <w:rPr/>
         <w:drawing>
-          <wp:inline>
-            <wp:extent cx="5969000" cy="4775200"/>
-            <wp:effectExtent b="0" l="0" r="0" t="0"/>
-            <wp:docPr descr="Figure 1: A figure example with a relative width 70%." title="" id="1" name="Picture"/>
-            <a:graphic>
+          <wp:inline distT="0" distB="0" distL="0" distR="0">
+            <wp:extent cx="4572000" cy="3657600"/>
+            <wp:docPr id="1" name=""/>
+            <wp:cNvGraphicFramePr>
+              <a:graphicFrameLocks xmlns:a="http://schemas.openxmlformats.org/drawingml/2006/main" noChangeAspect="1"/>
+            </wp:cNvGraphicFramePr>
+            <a:graphic xmlns:a="http://schemas.openxmlformats.org/drawingml/2006/main">
               <a:graphicData uri="http://schemas.openxmlformats.org/drawingml/2006/picture">
-                <pic:pic>
+                <pic:pic xmlns:pic="http://schemas.openxmlformats.org/drawingml/2006/picture">
                   <pic:nvPicPr>
-                    <pic:cNvPr descr="essai_files/figure-docx/pressure-1.png" id="0" name="Picture"/>
+                    <pic:cNvPr id="2" name=""/>
                     <pic:cNvPicPr>
-                      <a:picLocks noChangeArrowheads="1" noChangeAspect="1"/>
+                      <a:picLocks noChangeAspect="1" noChangeArrowheads="1"/>
                     </pic:cNvPicPr>
                   </pic:nvPicPr>
                   <pic:blipFill>
-                    <a:blip r:embed="rId23"/>
+                    <a:blip r:embed="rId32"/>
+                    <a:srcRect/>
                     <a:stretch>
                       <a:fillRect/>
                     </a:stretch>
@@ -1268,17 +1306,12 @@
                   <pic:spPr bwMode="auto">
                     <a:xfrm>
                       <a:off x="0" y="0"/>
-                      <a:ext cx="5969000" cy="4775200"/>
+                      <a:ext cx="63500" cy="50800"/>
                     </a:xfrm>
                     <a:prstGeom prst="rect">
                       <a:avLst/>
                     </a:prstGeom>
                     <a:noFill/>
-                    <a:ln w="9525">
-                      <a:noFill/>
-                      <a:headEnd/>
-                      <a:tailEnd/>
-                    </a:ln>
                   </pic:spPr>
                 </pic:pic>
               </a:graphicData>
@@ -1292,18 +1325,40 @@
         <w:pStyle w:val="ImageCaption"/>
       </w:pPr>
       <w:r>
-        <w:t xml:space="preserve">Figure 1: A figure example with a relative width 70%.</w:t>
+        <w:rPr/>
+        <w:t xml:space="preserve">Figure </w:t>
+      </w:r>
+      <w:bookmarkStart w:id="a60d7e93-1080-407b-8ebe-937ff163c551" w:name="pressure"/>
+      <w:r xmlns:w="http://schemas.openxmlformats.org/wordprocessingml/2006/main" xmlns:wp="http://schemas.openxmlformats.org/drawingml/2006/wordprocessingDrawing" xmlns:r="http://schemas.openxmlformats.org/officeDocument/2006/relationships" xmlns:w14="http://schemas.microsoft.com/office/word/2010/wordml">
+        <w:rPr/>
+        <w:fldChar w:fldCharType="begin" w:dirty="true"/>
+      </w:r>
+      <w:r xmlns:w="http://schemas.openxmlformats.org/wordprocessingml/2006/main" xmlns:wp="http://schemas.openxmlformats.org/drawingml/2006/wordprocessingDrawing" xmlns:r="http://schemas.openxmlformats.org/officeDocument/2006/relationships" xmlns:w14="http://schemas.microsoft.com/office/word/2010/wordml">
+        <w:rPr/>
+        <w:instrText xml:space="preserve" w:dirty="true">SEQ fig \* Arabic</w:instrText>
+      </w:r>
+      <w:r xmlns:w="http://schemas.openxmlformats.org/wordprocessingml/2006/main" xmlns:wp="http://schemas.openxmlformats.org/drawingml/2006/wordprocessingDrawing" xmlns:r="http://schemas.openxmlformats.org/officeDocument/2006/relationships" xmlns:w14="http://schemas.microsoft.com/office/word/2010/wordml">
+        <w:rPr/>
+        <w:fldChar w:fldCharType="end" w:dirty="true"/>
+      </w:r>
+      <w:bookmarkEnd w:id="a60d7e93-1080-407b-8ebe-937ff163c551"/>
+      <w:r>
+        <w:rPr/>
+        <w:t xml:space="preserve">: </w:t>
+      </w:r>
+      <w:r>
+        <w:t xml:space="preserve">A figure example with a relative width 70%.</w:t>
       </w:r>
     </w:p>
     <w:p>
       <w:pPr>
         <w:pStyle w:val="Titre1"/>
       </w:pPr>
-      <w:bookmarkStart w:id="24" w:name="image-externe"/>
+      <w:bookmarkStart w:id="23" w:name="image-externe"/>
       <w:r>
         <w:t xml:space="preserve">Image externe</w:t>
       </w:r>
-      <w:bookmarkEnd w:id="24"/>
+      <w:bookmarkEnd w:id="23"/>
     </w:p>
     <w:p>
       <w:pPr>
@@ -1315,9 +1370,20 @@
       <w:r>
         <w:t xml:space="preserve"> </w:t>
       </w:r>
-      <w:r>
-        <w:t xml:space="preserve">2</w:t>
-      </w:r>
+      <w:hyperlink w:anchor="knitr-logo">
+        <w:r xmlns:w="http://schemas.openxmlformats.org/wordprocessingml/2006/main" xmlns:wp="http://schemas.openxmlformats.org/drawingml/2006/wordprocessingDrawing" xmlns:r="http://schemas.openxmlformats.org/officeDocument/2006/relationships" xmlns:w14="http://schemas.microsoft.com/office/word/2010/wordml">
+          <w:rPr/>
+          <w:fldChar w:fldCharType="begin" w:dirty="true"/>
+        </w:r>
+        <w:r xmlns:w="http://schemas.openxmlformats.org/wordprocessingml/2006/main" xmlns:wp="http://schemas.openxmlformats.org/drawingml/2006/wordprocessingDrawing" xmlns:r="http://schemas.openxmlformats.org/officeDocument/2006/relationships" xmlns:w14="http://schemas.microsoft.com/office/word/2010/wordml">
+          <w:rPr/>
+          <w:instrText xml:space="preserve" w:dirty="true"> REF knitr-logo \h</w:instrText>
+        </w:r>
+        <w:r xmlns:w="http://schemas.openxmlformats.org/wordprocessingml/2006/main" xmlns:wp="http://schemas.openxmlformats.org/drawingml/2006/wordprocessingDrawing" xmlns:r="http://schemas.openxmlformats.org/officeDocument/2006/relationships" xmlns:w14="http://schemas.microsoft.com/office/word/2010/wordml">
+          <w:rPr/>
+          <w:fldChar w:fldCharType="end" w:dirty="true"/>
+        </w:r>
+      </w:hyperlink>
       <w:r>
         <w:t xml:space="preserve"> </w:t>
       </w:r>
@@ -1342,25 +1408,30 @@
     </w:p>
     <w:p>
       <w:pPr>
-        <w:pStyle w:val="Corpsdetexte"/>
-      </w:pPr>
-      <w:r>
+        <w:jc w:val="center"/>
+        <w:pStyle w:val="Figure"/>
+      </w:pPr>
+      <w:r>
+        <w:rPr/>
         <w:drawing>
-          <wp:inline>
-            <wp:extent cx="4271462" cy="4552816"/>
-            <wp:effectExtent b="0" l="0" r="0" t="0"/>
-            <wp:docPr descr="Figure 2: Three knitr logos included in the document from an external PNG image file." title="" id="1" name="Picture"/>
-            <a:graphic>
+          <wp:inline distT="0" distB="0" distL="0" distR="0">
+            <wp:extent cx="4572000" cy="3657600"/>
+            <wp:docPr id="3" name=""/>
+            <wp:cNvGraphicFramePr>
+              <a:graphicFrameLocks xmlns:a="http://schemas.openxmlformats.org/drawingml/2006/main" noChangeAspect="1"/>
+            </wp:cNvGraphicFramePr>
+            <a:graphic xmlns:a="http://schemas.openxmlformats.org/drawingml/2006/main">
               <a:graphicData uri="http://schemas.openxmlformats.org/drawingml/2006/picture">
-                <pic:pic>
+                <pic:pic xmlns:pic="http://schemas.openxmlformats.org/drawingml/2006/picture">
                   <pic:nvPicPr>
-                    <pic:cNvPr descr="images/knit-logo.png" id="0" name="Picture"/>
+                    <pic:cNvPr id="4" name=""/>
                     <pic:cNvPicPr>
-                      <a:picLocks noChangeArrowheads="1" noChangeAspect="1"/>
+                      <a:picLocks noChangeAspect="1" noChangeArrowheads="1"/>
                     </pic:cNvPicPr>
                   </pic:nvPicPr>
                   <pic:blipFill>
-                    <a:blip r:embed="rId25"/>
+                    <a:blip r:embed="rId33"/>
+                    <a:srcRect/>
                     <a:stretch>
                       <a:fillRect/>
                     </a:stretch>
@@ -1368,17 +1439,12 @@
                   <pic:spPr bwMode="auto">
                     <a:xfrm>
                       <a:off x="0" y="0"/>
-                      <a:ext cx="4271462" cy="4552816"/>
+                      <a:ext cx="63500" cy="50800"/>
                     </a:xfrm>
                     <a:prstGeom prst="rect">
                       <a:avLst/>
                     </a:prstGeom>
                     <a:noFill/>
-                    <a:ln w="9525">
-                      <a:noFill/>
-                      <a:headEnd/>
-                      <a:tailEnd/>
-                    </a:ln>
                   </pic:spPr>
                 </pic:pic>
               </a:graphicData>
@@ -1386,23 +1452,63 @@
           </wp:inline>
         </w:drawing>
       </w:r>
-      <w:r>
+    </w:p>
+    <w:p>
+      <w:pPr>
+        <w:pStyle w:val="ImageCaption"/>
+      </w:pPr>
+      <w:r>
+        <w:rPr/>
+        <w:t xml:space="preserve">Figure </w:t>
+      </w:r>
+      <w:bookmarkStart w:id="5c9de392-2677-4d16-92eb-081063a651e1" w:name="knitr-logo"/>
+      <w:r xmlns:w="http://schemas.openxmlformats.org/wordprocessingml/2006/main" xmlns:wp="http://schemas.openxmlformats.org/drawingml/2006/wordprocessingDrawing" xmlns:r="http://schemas.openxmlformats.org/officeDocument/2006/relationships" xmlns:w14="http://schemas.microsoft.com/office/word/2010/wordml">
+        <w:rPr/>
+        <w:fldChar w:fldCharType="begin" w:dirty="true"/>
+      </w:r>
+      <w:r xmlns:w="http://schemas.openxmlformats.org/wordprocessingml/2006/main" xmlns:wp="http://schemas.openxmlformats.org/drawingml/2006/wordprocessingDrawing" xmlns:r="http://schemas.openxmlformats.org/officeDocument/2006/relationships" xmlns:w14="http://schemas.microsoft.com/office/word/2010/wordml">
+        <w:rPr/>
+        <w:instrText xml:space="preserve" w:dirty="true">SEQ fig \* Arabic</w:instrText>
+      </w:r>
+      <w:r xmlns:w="http://schemas.openxmlformats.org/wordprocessingml/2006/main" xmlns:wp="http://schemas.openxmlformats.org/drawingml/2006/wordprocessingDrawing" xmlns:r="http://schemas.openxmlformats.org/officeDocument/2006/relationships" xmlns:w14="http://schemas.microsoft.com/office/word/2010/wordml">
+        <w:rPr/>
+        <w:fldChar w:fldCharType="end" w:dirty="true"/>
+      </w:r>
+      <w:bookmarkEnd w:id="5c9de392-2677-4d16-92eb-081063a651e1"/>
+      <w:r>
+        <w:rPr/>
+        <w:t xml:space="preserve">: </w:t>
+      </w:r>
+      <w:r>
+        <w:t xml:space="preserve">Three knitr logos included in the document from an external PNG image file.</w:t>
+      </w:r>
+    </w:p>
+    <w:p>
+      <w:pPr>
+        <w:jc w:val="center"/>
+        <w:pStyle w:val="Figure"/>
+      </w:pPr>
+      <w:r>
+        <w:rPr/>
         <w:drawing>
-          <wp:inline>
-            <wp:extent cx="4271462" cy="4552816"/>
-            <wp:effectExtent b="0" l="0" r="0" t="0"/>
-            <wp:docPr descr="(#fig:knitr-logo)Three knitr logos included in the document from an external PNG image file." title="" id="1" name="Picture"/>
-            <a:graphic>
+          <wp:inline distT="0" distB="0" distL="0" distR="0">
+            <wp:extent cx="4572000" cy="3657600"/>
+            <wp:docPr id="5" name=""/>
+            <wp:cNvGraphicFramePr>
+              <a:graphicFrameLocks xmlns:a="http://schemas.openxmlformats.org/drawingml/2006/main" noChangeAspect="1"/>
+            </wp:cNvGraphicFramePr>
+            <a:graphic xmlns:a="http://schemas.openxmlformats.org/drawingml/2006/main">
               <a:graphicData uri="http://schemas.openxmlformats.org/drawingml/2006/picture">
-                <pic:pic>
+                <pic:pic xmlns:pic="http://schemas.openxmlformats.org/drawingml/2006/picture">
                   <pic:nvPicPr>
-                    <pic:cNvPr descr="images/knit-logo.png" id="0" name="Picture"/>
+                    <pic:cNvPr id="6" name=""/>
                     <pic:cNvPicPr>
-                      <a:picLocks noChangeArrowheads="1" noChangeAspect="1"/>
+                      <a:picLocks noChangeAspect="1" noChangeArrowheads="1"/>
                     </pic:cNvPicPr>
                   </pic:nvPicPr>
                   <pic:blipFill>
-                    <a:blip r:embed="rId25"/>
+                    <a:blip r:embed="rId33"/>
+                    <a:srcRect/>
                     <a:stretch>
                       <a:fillRect/>
                     </a:stretch>
@@ -1410,17 +1516,12 @@
                   <pic:spPr bwMode="auto">
                     <a:xfrm>
                       <a:off x="0" y="0"/>
-                      <a:ext cx="4271462" cy="4552816"/>
+                      <a:ext cx="63500" cy="50800"/>
                     </a:xfrm>
                     <a:prstGeom prst="rect">
                       <a:avLst/>
                     </a:prstGeom>
                     <a:noFill/>
-                    <a:ln w="9525">
-                      <a:noFill/>
-                      <a:headEnd/>
-                      <a:tailEnd/>
-                    </a:ln>
                   </pic:spPr>
                 </pic:pic>
               </a:graphicData>
@@ -1428,23 +1529,63 @@
           </wp:inline>
         </w:drawing>
       </w:r>
-      <w:r>
+    </w:p>
+    <w:p>
+      <w:pPr>
+        <w:pStyle w:val="ImageCaption"/>
+      </w:pPr>
+      <w:r>
+        <w:rPr/>
+        <w:t xml:space="preserve">Figure </w:t>
+      </w:r>
+      <w:bookmarkStart w:id="d33d6986-d989-4e29-8d68-f15da42efd71" w:name="knitr-logo"/>
+      <w:r xmlns:w="http://schemas.openxmlformats.org/wordprocessingml/2006/main" xmlns:wp="http://schemas.openxmlformats.org/drawingml/2006/wordprocessingDrawing" xmlns:r="http://schemas.openxmlformats.org/officeDocument/2006/relationships" xmlns:w14="http://schemas.microsoft.com/office/word/2010/wordml">
+        <w:rPr/>
+        <w:fldChar w:fldCharType="begin" w:dirty="true"/>
+      </w:r>
+      <w:r xmlns:w="http://schemas.openxmlformats.org/wordprocessingml/2006/main" xmlns:wp="http://schemas.openxmlformats.org/drawingml/2006/wordprocessingDrawing" xmlns:r="http://schemas.openxmlformats.org/officeDocument/2006/relationships" xmlns:w14="http://schemas.microsoft.com/office/word/2010/wordml">
+        <w:rPr/>
+        <w:instrText xml:space="preserve" w:dirty="true">SEQ fig \* Arabic</w:instrText>
+      </w:r>
+      <w:r xmlns:w="http://schemas.openxmlformats.org/wordprocessingml/2006/main" xmlns:wp="http://schemas.openxmlformats.org/drawingml/2006/wordprocessingDrawing" xmlns:r="http://schemas.openxmlformats.org/officeDocument/2006/relationships" xmlns:w14="http://schemas.microsoft.com/office/word/2010/wordml">
+        <w:rPr/>
+        <w:fldChar w:fldCharType="end" w:dirty="true"/>
+      </w:r>
+      <w:bookmarkEnd w:id="d33d6986-d989-4e29-8d68-f15da42efd71"/>
+      <w:r>
+        <w:rPr/>
+        <w:t xml:space="preserve">: </w:t>
+      </w:r>
+      <w:r>
+        <w:t xml:space="preserve">Three knitr logos included in the document from an external PNG image file.</w:t>
+      </w:r>
+    </w:p>
+    <w:p>
+      <w:pPr>
+        <w:jc w:val="center"/>
+        <w:pStyle w:val="Figure"/>
+      </w:pPr>
+      <w:r>
+        <w:rPr/>
         <w:drawing>
-          <wp:inline>
-            <wp:extent cx="4271462" cy="4552816"/>
-            <wp:effectExtent b="0" l="0" r="0" t="0"/>
-            <wp:docPr descr="(#fig:knitr-logo)Three knitr logos included in the document from an external PNG image file." title="" id="1" name="Picture"/>
-            <a:graphic>
+          <wp:inline distT="0" distB="0" distL="0" distR="0">
+            <wp:extent cx="4572000" cy="3657600"/>
+            <wp:docPr id="7" name=""/>
+            <wp:cNvGraphicFramePr>
+              <a:graphicFrameLocks xmlns:a="http://schemas.openxmlformats.org/drawingml/2006/main" noChangeAspect="1"/>
+            </wp:cNvGraphicFramePr>
+            <a:graphic xmlns:a="http://schemas.openxmlformats.org/drawingml/2006/main">
               <a:graphicData uri="http://schemas.openxmlformats.org/drawingml/2006/picture">
-                <pic:pic>
+                <pic:pic xmlns:pic="http://schemas.openxmlformats.org/drawingml/2006/picture">
                   <pic:nvPicPr>
-                    <pic:cNvPr descr="images/knit-logo.png" id="0" name="Picture"/>
+                    <pic:cNvPr id="8" name=""/>
                     <pic:cNvPicPr>
-                      <a:picLocks noChangeArrowheads="1" noChangeAspect="1"/>
+                      <a:picLocks noChangeAspect="1" noChangeArrowheads="1"/>
                     </pic:cNvPicPr>
                   </pic:nvPicPr>
                   <pic:blipFill>
-                    <a:blip r:embed="rId25"/>
+                    <a:blip r:embed="rId33"/>
+                    <a:srcRect/>
                     <a:stretch>
                       <a:fillRect/>
                     </a:stretch>
@@ -1452,17 +1593,12 @@
                   <pic:spPr bwMode="auto">
                     <a:xfrm>
                       <a:off x="0" y="0"/>
-                      <a:ext cx="4271462" cy="4552816"/>
+                      <a:ext cx="63500" cy="50800"/>
                     </a:xfrm>
                     <a:prstGeom prst="rect">
                       <a:avLst/>
                     </a:prstGeom>
                     <a:noFill/>
-                    <a:ln w="9525">
-                      <a:noFill/>
-                      <a:headEnd/>
-                      <a:tailEnd/>
-                    </a:ln>
                   </pic:spPr>
                 </pic:pic>
               </a:graphicData>
@@ -1473,90 +1609,120 @@
     </w:p>
     <w:p>
       <w:pPr>
-        <w:pStyle w:val="Corpsdetexte"/>
-      </w:pPr>
-      <w:r>
-        <w:t xml:space="preserve">Word réduit pas les tailles.</w:t>
+        <w:pStyle w:val="ImageCaption"/>
+      </w:pPr>
+      <w:r>
+        <w:rPr/>
+        <w:t xml:space="preserve">Figure </w:t>
+      </w:r>
+      <w:bookmarkStart w:id="1280eec5-1fb2-4519-8c76-baee5b248371" w:name="knitr-logo"/>
+      <w:r xmlns:w="http://schemas.openxmlformats.org/wordprocessingml/2006/main" xmlns:wp="http://schemas.openxmlformats.org/drawingml/2006/wordprocessingDrawing" xmlns:r="http://schemas.openxmlformats.org/officeDocument/2006/relationships" xmlns:w14="http://schemas.microsoft.com/office/word/2010/wordml">
+        <w:rPr/>
+        <w:fldChar w:fldCharType="begin" w:dirty="true"/>
+      </w:r>
+      <w:r xmlns:w="http://schemas.openxmlformats.org/wordprocessingml/2006/main" xmlns:wp="http://schemas.openxmlformats.org/drawingml/2006/wordprocessingDrawing" xmlns:r="http://schemas.openxmlformats.org/officeDocument/2006/relationships" xmlns:w14="http://schemas.microsoft.com/office/word/2010/wordml">
+        <w:rPr/>
+        <w:instrText xml:space="preserve" w:dirty="true">SEQ fig \* Arabic</w:instrText>
+      </w:r>
+      <w:r xmlns:w="http://schemas.openxmlformats.org/wordprocessingml/2006/main" xmlns:wp="http://schemas.openxmlformats.org/drawingml/2006/wordprocessingDrawing" xmlns:r="http://schemas.openxmlformats.org/officeDocument/2006/relationships" xmlns:w14="http://schemas.microsoft.com/office/word/2010/wordml">
+        <w:rPr/>
+        <w:fldChar w:fldCharType="end" w:dirty="true"/>
+      </w:r>
+      <w:bookmarkEnd w:id="1280eec5-1fb2-4519-8c76-baee5b248371"/>
+      <w:r>
+        <w:rPr/>
+        <w:t xml:space="preserve">: </w:t>
+      </w:r>
+      <w:r>
+        <w:t xml:space="preserve">Three knitr logos included in the document from an external PNG image file.</w:t>
       </w:r>
     </w:p>
     <w:p>
       <w:pPr>
-        <w:pStyle w:val="Titre1"/>
-      </w:pPr>
-      <w:bookmarkStart w:id="26" w:name="citations"/>
-      <w:r>
-        <w:t xml:space="preserve">Citations</w:t>
-      </w:r>
-      <w:bookmarkEnd w:id="26"/>
+        <w:pStyle w:val="Corpsdetexte"/>
+      </w:pPr>
+      <w:r>
+        <w:t xml:space="preserve">Word réduit pas les tailles.</w:t>
+      </w:r>
     </w:p>
     <w:p>
       <w:pPr>
-        <w:pStyle w:val="FirstParagraph"/>
-      </w:pPr>
-      <w:r>
-        <w:t xml:space="preserve">La vie est belle</w:t>
-      </w:r>
-      <w:r>
-        <w:t xml:space="preserve"> </w:t>
-      </w:r>
-      <w:r>
-        <w:t xml:space="preserve">(Shankland, 2015 ; Shankland &amp; Lamboy, 2011)</w:t>
-      </w:r>
-      <w:r>
-        <w:t xml:space="preserve">. Et aime bien le discours de Shankland</w:t>
-      </w:r>
-      <w:r>
-        <w:t xml:space="preserve"> </w:t>
-      </w:r>
-      <w:r>
-        <w:t xml:space="preserve">(2015)</w:t>
-      </w:r>
-      <w:r>
-        <w:t xml:space="preserve">.</w:t>
-      </w:r>
-      <w:r>
-        <w:t xml:space="preserve"> </w:t>
-      </w:r>
-      <w:r>
-        <w:t xml:space="preserve">Shankland (2012)</w:t>
-      </w:r>
-      <w:r>
-        <w:t xml:space="preserve"> </w:t>
-      </w:r>
-      <w:r>
-        <w:t xml:space="preserve">pense aussi cela. Mais pas tout le temps</w:t>
-      </w:r>
-      <w:r>
-        <w:t xml:space="preserve"> </w:t>
-      </w:r>
-      <w:r>
-        <w:t xml:space="preserve">(voir Shankland, 2015, pp. 33-35, également 2012, ch. 1)</w:t>
-      </w:r>
-      <w:r>
-        <w:t xml:space="preserve">. Salut la vie</w:t>
-      </w:r>
-      <w:r>
-        <w:t xml:space="preserve"> </w:t>
-      </w:r>
-      <w:r>
-        <w:t xml:space="preserve">(Shankland et al., 2018)</w:t>
-      </w:r>
-      <w:r>
-        <w:t xml:space="preserve">.</w:t>
-      </w:r>
+        <w:pStyle w:val="Titre1"/>
+      </w:pPr>
+      <w:bookmarkStart w:id="24" w:name="citations"/>
+      <w:r>
+        <w:t xml:space="preserve">Citations</w:t>
+      </w:r>
+      <w:bookmarkEnd w:id="24"/>
     </w:p>
     <w:p>
       <w:pPr>
-        <w:pStyle w:val="Titre1"/>
-      </w:pPr>
-      <w:bookmarkStart w:id="27" w:name="biblio"/>
-      <w:r>
-        <w:t xml:space="preserve">Biblio</w:t>
-      </w:r>
-      <w:bookmarkEnd w:id="27"/>
+        <w:pStyle w:val="FirstParagraph"/>
+      </w:pPr>
+      <w:r>
+        <w:t xml:space="preserve">La vie est belle</w:t>
+      </w:r>
+      <w:r>
+        <w:t xml:space="preserve"> </w:t>
+      </w:r>
+      <w:r>
+        <w:t xml:space="preserve">(Shankland, 2015 ; Shankland &amp; Lamboy, 2011)</w:t>
+      </w:r>
+      <w:r>
+        <w:t xml:space="preserve">. Et aime bien le discours de Shankland</w:t>
+      </w:r>
+      <w:r>
+        <w:t xml:space="preserve"> </w:t>
+      </w:r>
+      <w:r>
+        <w:t xml:space="preserve">(2015)</w:t>
+      </w:r>
+      <w:r>
+        <w:t xml:space="preserve">.</w:t>
+      </w:r>
+      <w:r>
+        <w:t xml:space="preserve"> </w:t>
+      </w:r>
+      <w:r>
+        <w:t xml:space="preserve">Shankland (2012)</w:t>
+      </w:r>
+      <w:r>
+        <w:t xml:space="preserve"> </w:t>
+      </w:r>
+      <w:r>
+        <w:t xml:space="preserve">pense aussi cela. Mais pas tout le temps</w:t>
+      </w:r>
+      <w:r>
+        <w:t xml:space="preserve"> </w:t>
+      </w:r>
+      <w:r>
+        <w:t xml:space="preserve">(voir Shankland, 2015, pp. 33-35, également 2012, ch. 1)</w:t>
+      </w:r>
+      <w:r>
+        <w:t xml:space="preserve">. Salut la vie</w:t>
+      </w:r>
+      <w:r>
+        <w:t xml:space="preserve"> </w:t>
+      </w:r>
+      <w:r>
+        <w:t xml:space="preserve">(Shankland et al., 2018)</w:t>
+      </w:r>
+      <w:r>
+        <w:t xml:space="preserve">.</w:t>
+      </w:r>
     </w:p>
     <w:p>
       <w:pPr>
+        <w:pStyle w:val="Titre1"/>
+      </w:pPr>
+      <w:bookmarkStart w:id="25" w:name="biblio"/>
+      <w:r>
+        <w:t xml:space="preserve">Biblio</w:t>
+      </w:r>
+      <w:bookmarkEnd w:id="25"/>
+    </w:p>
+    <w:p>
+      <w:pPr>
         <w:pStyle w:val="FirstParagraph"/>
       </w:pPr>
       <w:r>
@@ -1569,8 +1735,8 @@
         <w:t xml:space="preserve">Mais aussi voir pour faire la biblio d’office en entier à partir du fichier bibtex (bio CV).</w:t>
       </w:r>
     </w:p>
-    <w:bookmarkStart w:id="35" w:name="refs"/>
-    <w:bookmarkStart w:id="29" w:name="ref-shankland2012"/>
+    <w:bookmarkStart w:id="33" w:name="refs"/>
+    <w:bookmarkStart w:id="27" w:name="ref-shankland2012"/>
     <w:p>
       <w:pPr>
         <w:pStyle w:val="Bibliographie"/>
@@ -1597,7 +1763,7 @@
         <w:rPr>
           <w:i/>
         </w:rPr>
-        <w:t xml:space="preserve">n</w:t>
+        <w:t xml:space="preserve">n°93</w:t>
       </w:r>
       <w:r>
         <w:t xml:space="preserve">, 77‑88.</w:t>
@@ -1605,7 +1771,7 @@
       <w:r>
         <w:t xml:space="preserve"> </w:t>
       </w:r>
-      <w:hyperlink r:id="rId28">
+      <w:hyperlink r:id="rId26">
         <w:r>
           <w:rPr>
             <w:rStyle w:val="Lienhypertexte"/>
@@ -1614,8 +1780,8 @@
         </w:r>
       </w:hyperlink>
     </w:p>
-    <w:bookmarkEnd w:id="29"/>
-    <w:bookmarkStart w:id="30" w:name="ref-shankland2015"/>
+    <w:bookmarkEnd w:id="27"/>
+    <w:bookmarkStart w:id="28" w:name="ref-shankland2015"/>
     <w:p>
       <w:pPr>
         <w:pStyle w:val="Bibliographie"/>
@@ -1630,14 +1796,14 @@
         <w:rPr>
           <w:i/>
         </w:rPr>
-        <w:t xml:space="preserve">La Psychologie Positive</w:t>
+        <w:t xml:space="preserve">La psychologie positive</w:t>
       </w:r>
       <w:r>
         <w:t xml:space="preserve">. Dunod.</w:t>
       </w:r>
     </w:p>
-    <w:bookmarkEnd w:id="30"/>
-    <w:bookmarkStart w:id="32" w:name="ref-shankland2018a"/>
+    <w:bookmarkEnd w:id="28"/>
+    <w:bookmarkStart w:id="30" w:name="ref-shankland2018a"/>
     <w:p>
       <w:pPr>
         <w:pStyle w:val="Bibliographie"/>
@@ -1664,7 +1830,7 @@
         <w:rPr>
           <w:i/>
         </w:rPr>
-        <w:t xml:space="preserve">N 29</w:t>
+        <w:t xml:space="preserve">N° 29</w:t>
       </w:r>
       <w:r>
         <w:t xml:space="preserve">, 0‑23.</w:t>
@@ -1672,7 +1838,7 @@
       <w:r>
         <w:t xml:space="preserve"> </w:t>
       </w:r>
-      <w:hyperlink r:id="rId31">
+      <w:hyperlink r:id="rId29">
         <w:r>
           <w:rPr>
             <w:rStyle w:val="Lienhypertexte"/>
@@ -1681,8 +1847,8 @@
         </w:r>
       </w:hyperlink>
     </w:p>
-    <w:bookmarkEnd w:id="32"/>
-    <w:bookmarkStart w:id="34" w:name="ref-shankland2011"/>
+    <w:bookmarkEnd w:id="30"/>
+    <w:bookmarkStart w:id="32" w:name="ref-shankland2011"/>
     <w:p>
       <w:pPr>
         <w:pStyle w:val="Bibliographie"/>
@@ -1717,7 +1883,7 @@
       <w:r>
         <w:t xml:space="preserve"> </w:t>
       </w:r>
-      <w:hyperlink r:id="rId33">
+      <w:hyperlink r:id="rId31">
         <w:r>
           <w:rPr>
             <w:rStyle w:val="Lienhypertexte"/>
@@ -1726,8 +1892,8 @@
         </w:r>
       </w:hyperlink>
     </w:p>
-    <w:bookmarkEnd w:id="34"/>
-    <w:bookmarkEnd w:id="35"/>
+    <w:bookmarkEnd w:id="32"/>
+    <w:bookmarkEnd w:id="33"/>
     <w:sectPr>
       <w:pgSz w:w="12240" w:h="15840"/>
       <w:pgMar w:top="1417" w:right="1417" w:bottom="1417" w:left="1417" w:header="720" w:footer="720" w:gutter="0"/>

</xml_diff>

<commit_message>
essai non concluants Rstudio 1.4
</commit_message>
<xml_diff>
--- a/test_workflow/essai.docx
+++ b/test_workflow/essai.docx
@@ -1615,13 +1615,7 @@
         <w:pStyle w:val="FirstParagraph"/>
       </w:pPr>
       <w:r>
-        <w:t xml:space="preserve">Biblio doit contenir les 4 références :</w:t>
-      </w:r>
-      <w:r>
-        <w:t xml:space="preserve"> </w:t>
-      </w:r>
-      <w:r>
-        <w:t xml:space="preserve">Mais aussi voir pour faire la biblio d’office en entier à partir du fichier bibtex (bio CV).</w:t>
+        <w:t xml:space="preserve">Biblio doit contenir les 4 références : Mais aussi voir pour faire la biblio d’office en entier à partir du fichier bibtex (bio CV).</w:t>
       </w:r>
     </w:p>
     <w:bookmarkStart w:id="34" w:name="refs"/>

</xml_diff>